<commit_message>
fix the most egregious formatting error
</commit_message>
<xml_diff>
--- a/docassemble/Collection/data/templates/cru_discovery_ints.docx
+++ b/docassemble/Collection/data/templates/cru_discovery_ints.docx
@@ -59,25 +59,24 @@
         <w:rPr>
           <w:rFonts w:ascii="Times New Roman" w:hAnsi="Times New Roman" w:cs="Times New Roman"/>
           <w:bCs/>
-          <w:highlight w:val="cyan"/>
-        </w:rPr>
-        <w:t>{%- if debt.affirmative_case_state_or_federal == “State” %}</w:t>
-      </w:r>
-      <w:r>
+        </w:rPr>
+        <w:t xml:space="preserve">{%- if debt.affirmative_case_state_or_federal == “State” %} </w:t>
+      </w:r>
+    </w:p>
+    <w:p>
+      <w:pPr>
         <w:rPr>
           <w:rFonts w:ascii="Times New Roman" w:hAnsi="Times New Roman" w:cs="Times New Roman"/>
           <w:bCs/>
         </w:rPr>
-        <w:t xml:space="preserve"> </w:t>
-      </w:r>
-    </w:p>
-    <w:p>
-      <w:pPr>
+      </w:pPr>
+      <w:r>
         <w:rPr>
           <w:rFonts w:ascii="Times New Roman" w:hAnsi="Times New Roman" w:cs="Times New Roman"/>
           <w:bCs/>
         </w:rPr>
-      </w:pPr>
+        <w:tab/>
+      </w:r>
       <w:r>
         <w:rPr>
           <w:rFonts w:ascii="Times New Roman" w:hAnsi="Times New Roman" w:cs="Times New Roman"/>
@@ -119,28 +118,20 @@
           <w:bCs/>
         </w:rPr>
         <w:tab/>
-      </w:r>
-      <w:r>
+        <w:t xml:space="preserve">{{ debt.affirmative_case_court_type }} {{ debt.affirmative_case_court_division }} </w:t>
+      </w:r>
+    </w:p>
+    <w:p>
+      <w:pPr>
         <w:rPr>
           <w:rFonts w:ascii="Times New Roman" w:hAnsi="Times New Roman" w:cs="Times New Roman"/>
           <w:bCs/>
         </w:rPr>
-        <w:tab/>
-        <w:t xml:space="preserve">{{ debt.affirmative_case_court_type }} {{ debt.affirmative_case_court_division }} </w:t>
-      </w:r>
-    </w:p>
-    <w:p>
-      <w:pPr>
+      </w:pPr>
+      <w:r>
         <w:rPr>
           <w:rFonts w:ascii="Times New Roman" w:hAnsi="Times New Roman" w:cs="Times New Roman"/>
           <w:bCs/>
-        </w:rPr>
-      </w:pPr>
-      <w:r>
-        <w:rPr>
-          <w:rFonts w:ascii="Times New Roman" w:hAnsi="Times New Roman" w:cs="Times New Roman"/>
-          <w:bCs/>
-          <w:highlight w:val="cyan"/>
         </w:rPr>
         <w:t>{% endif %}</w:t>
       </w:r>
@@ -1036,30 +1027,21 @@
         <w:rPr>
           <w:rFonts w:ascii="Times New Roman" w:hAnsi="Times New Roman" w:cs="Times New Roman"/>
           <w:bCs/>
-          <w:highlight w:val="yellow"/>
-        </w:rPr>
-      </w:pPr>
-      <w:r>
-        <w:tab/>
-      </w:r>
-      <w:r>
-        <w:rPr>
-          <w:rFonts w:ascii="Times New Roman" w:hAnsi="Times New Roman" w:cs="Times New Roman"/>
-        </w:rPr>
-        <w:t xml:space="preserve">Pursuant </w:t>
-      </w:r>
-      <w:r>
-        <w:rPr>
-          <w:rFonts w:ascii="Times New Roman" w:hAnsi="Times New Roman" w:cs="Times New Roman"/>
-          <w:highlight w:val="yellow"/>
-        </w:rPr>
-        <w:t>to</w:t>
+        </w:rPr>
+      </w:pPr>
+      <w:r>
+        <w:tab/>
+      </w:r>
+      <w:r>
+        <w:rPr>
+          <w:rFonts w:ascii="Times New Roman" w:hAnsi="Times New Roman" w:cs="Times New Roman"/>
+        </w:rPr>
+        <w:t>Pursuant to</w:t>
       </w:r>
       <w:r>
         <w:rPr>
           <w:rFonts w:ascii="Times New Roman" w:hAnsi="Times New Roman" w:cs="Times New Roman"/>
           <w:bCs/>
-          <w:highlight w:val="yellow"/>
         </w:rPr>
         <w:t xml:space="preserve">{% if debt.affirmative_case_state_or_federal == “State” %} </w:t>
       </w:r>
@@ -1074,34 +1056,20 @@
       <w:r>
         <w:rPr>
           <w:rFonts w:ascii="Times New Roman" w:hAnsi="Times New Roman" w:cs="Times New Roman"/>
-          <w:highlight w:val="yellow"/>
         </w:rPr>
         <w:t>Mass. R. Civ. P. 33{% else %}Fed. R. Civ. P. 33{% endif %}</w:t>
       </w:r>
       <w:r>
         <w:rPr>
           <w:rFonts w:ascii="Times New Roman" w:hAnsi="Times New Roman" w:cs="Times New Roman"/>
-          <w:highlight w:val="yellow"/>
-        </w:rPr>
-        <w:t>, the</w:t>
-      </w:r>
-      <w:r>
-        <w:rPr>
-          <w:rFonts w:ascii="Times New Roman" w:hAnsi="Times New Roman" w:cs="Times New Roman"/>
-        </w:rPr>
-        <w:t xml:space="preserve"> Plaintiff, through counsel, </w:t>
-      </w:r>
-      <w:r>
-        <w:rPr>
-          <w:rFonts w:ascii="Times New Roman" w:hAnsi="Times New Roman" w:cs="Times New Roman"/>
-        </w:rPr>
-        <w:t>s</w:t>
-      </w:r>
-      <w:r>
-        <w:rPr>
-          <w:rFonts w:ascii="Times New Roman" w:hAnsi="Times New Roman" w:cs="Times New Roman"/>
-        </w:rPr>
-        <w:t xml:space="preserve">ubmits </w:t>
+        </w:rPr>
+        <w:t xml:space="preserve">, the Plaintiff, through counsel, </w:t>
+      </w:r>
+      <w:r>
+        <w:rPr>
+          <w:rFonts w:ascii="Times New Roman" w:hAnsi="Times New Roman" w:cs="Times New Roman"/>
+        </w:rPr>
+        <w:t xml:space="preserve">submits </w:t>
       </w:r>
       <w:r>
         <w:rPr>
@@ -1143,7 +1111,49 @@
         <w:rPr>
           <w:rFonts w:ascii="Times New Roman" w:hAnsi="Times New Roman" w:cs="Times New Roman"/>
         </w:rPr>
-        <w:t>interrogatories</w:t>
+        <w:t xml:space="preserve">interrogatories </w:t>
+      </w:r>
+      <w:r>
+        <w:rPr>
+          <w:rFonts w:ascii="Times New Roman" w:hAnsi="Times New Roman" w:cs="Times New Roman"/>
+        </w:rPr>
+        <w:t xml:space="preserve">within </w:t>
+      </w:r>
+      <w:r>
+        <w:rPr>
+          <w:rFonts w:ascii="Times New Roman" w:hAnsi="Times New Roman" w:cs="Times New Roman"/>
+        </w:rPr>
+        <w:t xml:space="preserve">45 </w:t>
+      </w:r>
+      <w:r>
+        <w:rPr>
+          <w:rFonts w:ascii="Times New Roman" w:hAnsi="Times New Roman" w:cs="Times New Roman"/>
+        </w:rPr>
+        <w:t>days of receipt</w:t>
+      </w:r>
+      <w:r>
+        <w:rPr>
+          <w:rFonts w:ascii="Times New Roman" w:hAnsi="Times New Roman" w:cs="Times New Roman"/>
+        </w:rPr>
+        <w:t>.</w:t>
+      </w:r>
+      <w:r>
+        <w:rPr>
+          <w:rFonts w:ascii="Times New Roman" w:hAnsi="Times New Roman" w:cs="Times New Roman"/>
+        </w:rPr>
+        <w:t xml:space="preserve"> Please </w:t>
+      </w:r>
+      <w:r>
+        <w:rPr>
+          <w:rFonts w:ascii="Times New Roman" w:hAnsi="Times New Roman" w:cs="Times New Roman"/>
+        </w:rPr>
+        <w:t xml:space="preserve">produce the </w:t>
+      </w:r>
+      <w:r>
+        <w:rPr>
+          <w:rFonts w:ascii="Times New Roman" w:hAnsi="Times New Roman" w:cs="Times New Roman"/>
+        </w:rPr>
+        <w:t>answers to the interrogatories</w:t>
       </w:r>
       <w:r>
         <w:rPr>
@@ -1155,13 +1165,13 @@
         <w:rPr>
           <w:rFonts w:ascii="Times New Roman" w:hAnsi="Times New Roman" w:cs="Times New Roman"/>
         </w:rPr>
-        <w:t xml:space="preserve">within </w:t>
-      </w:r>
-      <w:r>
-        <w:rPr>
-          <w:rFonts w:ascii="Times New Roman" w:hAnsi="Times New Roman" w:cs="Times New Roman"/>
-        </w:rPr>
-        <w:t>45</w:t>
+        <w:t xml:space="preserve">to </w:t>
+      </w:r>
+      <w:r>
+        <w:rPr>
+          <w:rFonts w:ascii="Times New Roman" w:hAnsi="Times New Roman" w:cs="Times New Roman"/>
+        </w:rPr>
+        <w:t>the office of</w:t>
       </w:r>
       <w:r>
         <w:rPr>
@@ -1173,79 +1183,7 @@
         <w:rPr>
           <w:rFonts w:ascii="Times New Roman" w:hAnsi="Times New Roman" w:cs="Times New Roman"/>
         </w:rPr>
-        <w:t>days of</w:t>
-      </w:r>
-      <w:r>
-        <w:rPr>
-          <w:rFonts w:ascii="Times New Roman" w:hAnsi="Times New Roman" w:cs="Times New Roman"/>
-        </w:rPr>
-        <w:t xml:space="preserve"> </w:t>
-      </w:r>
-      <w:r>
-        <w:rPr>
-          <w:rFonts w:ascii="Times New Roman" w:hAnsi="Times New Roman" w:cs="Times New Roman"/>
-        </w:rPr>
-        <w:t>receipt</w:t>
-      </w:r>
-      <w:r>
-        <w:rPr>
-          <w:rFonts w:ascii="Times New Roman" w:hAnsi="Times New Roman" w:cs="Times New Roman"/>
-        </w:rPr>
-        <w:t>.</w:t>
-      </w:r>
-      <w:r>
-        <w:rPr>
-          <w:rFonts w:ascii="Times New Roman" w:hAnsi="Times New Roman" w:cs="Times New Roman"/>
-        </w:rPr>
-        <w:t xml:space="preserve"> Please </w:t>
-      </w:r>
-      <w:r>
-        <w:rPr>
-          <w:rFonts w:ascii="Times New Roman" w:hAnsi="Times New Roman" w:cs="Times New Roman"/>
-        </w:rPr>
-        <w:t xml:space="preserve">produce the </w:t>
-      </w:r>
-      <w:r>
-        <w:rPr>
-          <w:rFonts w:ascii="Times New Roman" w:hAnsi="Times New Roman" w:cs="Times New Roman"/>
-        </w:rPr>
-        <w:t>answers to the interrogatories</w:t>
-      </w:r>
-      <w:r>
-        <w:rPr>
-          <w:rFonts w:ascii="Times New Roman" w:hAnsi="Times New Roman" w:cs="Times New Roman"/>
-        </w:rPr>
-        <w:t xml:space="preserve"> </w:t>
-      </w:r>
-      <w:r>
-        <w:rPr>
-          <w:rFonts w:ascii="Times New Roman" w:hAnsi="Times New Roman" w:cs="Times New Roman"/>
-        </w:rPr>
-        <w:t xml:space="preserve">to </w:t>
-      </w:r>
-      <w:r>
-        <w:rPr>
-          <w:rFonts w:ascii="Times New Roman" w:hAnsi="Times New Roman" w:cs="Times New Roman"/>
-        </w:rPr>
-        <w:t>the office of</w:t>
-      </w:r>
-      <w:r>
-        <w:rPr>
-          <w:rFonts w:ascii="Times New Roman" w:hAnsi="Times New Roman" w:cs="Times New Roman"/>
-        </w:rPr>
-        <w:t xml:space="preserve"> </w:t>
-      </w:r>
-      <w:r>
-        <w:rPr>
-          <w:rFonts w:ascii="Times New Roman" w:hAnsi="Times New Roman" w:cs="Times New Roman"/>
-        </w:rPr>
-        <w:t>{{ advocate.name.full() }}</w:t>
-      </w:r>
-      <w:r>
-        <w:rPr>
-          <w:rFonts w:ascii="Times New Roman" w:hAnsi="Times New Roman" w:cs="Times New Roman"/>
-        </w:rPr>
-        <w:t>, 197 Friend Street, Boston, MA 02114.</w:t>
+        <w:t>{{ advocate.name.full() }}, 197 Friend Street, Boston, MA 02114.</w:t>
       </w:r>
     </w:p>
     <w:p>
@@ -1300,13 +1238,7 @@
         <w:rPr>
           <w:rFonts w:ascii="Times New Roman" w:hAnsi="Times New Roman" w:cs="Times New Roman"/>
         </w:rPr>
-        <w:t xml:space="preserve"> </w:t>
-      </w:r>
-      <w:r>
-        <w:rPr>
-          <w:rFonts w:ascii="Times New Roman" w:hAnsi="Times New Roman" w:cs="Times New Roman"/>
-        </w:rPr>
-        <w:t>refrain from installing new software or files on any media or machine that contains data described in these discovery requests.</w:t>
+        <w:t xml:space="preserve"> refrain from installing new software or files on any media or machine that contains data described in these discovery requests.</w:t>
       </w:r>
     </w:p>
     <w:p>
@@ -1530,7 +1462,64 @@
         <w:rPr>
           <w:rFonts w:ascii="Times New Roman" w:hAnsi="Times New Roman" w:cs="Times New Roman"/>
         </w:rPr>
-        <w:t>6</w:t>
+        <w:t>6.</w:t>
+      </w:r>
+      <w:r>
+        <w:rPr>
+          <w:rFonts w:ascii="Times New Roman" w:hAnsi="Times New Roman" w:cs="Times New Roman"/>
+        </w:rPr>
+        <w:tab/>
+        <w:t xml:space="preserve">If the </w:t>
+      </w:r>
+      <w:r>
+        <w:rPr>
+          <w:rFonts w:ascii="Times New Roman" w:hAnsi="Times New Roman" w:cs="Times New Roman"/>
+        </w:rPr>
+        <w:t>answers</w:t>
+      </w:r>
+      <w:r>
+        <w:rPr>
+          <w:rFonts w:ascii="Times New Roman" w:hAnsi="Times New Roman" w:cs="Times New Roman"/>
+        </w:rPr>
+        <w:t xml:space="preserve"> requested are not reasonably available in the precise form and scope requested, or for the particular date or period specified, but can be supplied partially, in a modified form or for a different but relevant date or period, provide the best </w:t>
+      </w:r>
+      <w:r>
+        <w:rPr>
+          <w:rFonts w:ascii="Times New Roman" w:hAnsi="Times New Roman" w:cs="Times New Roman"/>
+        </w:rPr>
+        <w:t xml:space="preserve">answers </w:t>
+      </w:r>
+      <w:r>
+        <w:rPr>
+          <w:rFonts w:ascii="Times New Roman" w:hAnsi="Times New Roman" w:cs="Times New Roman"/>
+        </w:rPr>
+        <w:t xml:space="preserve">available together and state the reasons that the response is not completely responsive to the request. Identify any other </w:t>
+      </w:r>
+      <w:r>
+        <w:rPr>
+          <w:rFonts w:ascii="Times New Roman" w:hAnsi="Times New Roman" w:cs="Times New Roman"/>
+        </w:rPr>
+        <w:t xml:space="preserve">people or </w:t>
+      </w:r>
+      <w:r>
+        <w:rPr>
+          <w:rFonts w:ascii="Times New Roman" w:hAnsi="Times New Roman" w:cs="Times New Roman"/>
+        </w:rPr>
+        <w:t>sources from which more complete information is obtainable.</w:t>
+      </w:r>
+    </w:p>
+    <w:p>
+      <w:pPr>
+        <w:spacing w:line="480" w:lineRule="auto"/>
+        <w:rPr>
+          <w:rFonts w:ascii="Times New Roman" w:hAnsi="Times New Roman" w:cs="Times New Roman"/>
+        </w:rPr>
+      </w:pPr>
+      <w:r>
+        <w:rPr>
+          <w:rFonts w:ascii="Times New Roman" w:hAnsi="Times New Roman" w:cs="Times New Roman"/>
+        </w:rPr>
+        <w:t>7</w:t>
       </w:r>
       <w:r>
         <w:rPr>
@@ -1543,25 +1532,178 @@
           <w:rFonts w:ascii="Times New Roman" w:hAnsi="Times New Roman" w:cs="Times New Roman"/>
         </w:rPr>
         <w:tab/>
-        <w:t xml:space="preserve">If the </w:t>
-      </w:r>
-      <w:r>
-        <w:rPr>
-          <w:rFonts w:ascii="Times New Roman" w:hAnsi="Times New Roman" w:cs="Times New Roman"/>
-        </w:rPr>
-        <w:t>answers</w:t>
-      </w:r>
-      <w:r>
-        <w:rPr>
-          <w:rFonts w:ascii="Times New Roman" w:hAnsi="Times New Roman" w:cs="Times New Roman"/>
-        </w:rPr>
-        <w:t xml:space="preserve"> requested are not reasonably available in the precise form and scope requested, or for the particular date or period specified, but can be supplied partially, in a modified form or for a different but relevant date or period, provide the best </w:t>
-      </w:r>
-      <w:r>
-        <w:rPr>
-          <w:rFonts w:ascii="Times New Roman" w:hAnsi="Times New Roman" w:cs="Times New Roman"/>
-        </w:rPr>
-        <w:t>answers</w:t>
+        <w:t>All words in the singular shall be construed to include the plural and vice versa, and all words in either the masculine, feminine or neuter shall be construed to include the all genders and gender identities.</w:t>
+      </w:r>
+    </w:p>
+    <w:p>
+      <w:pPr>
+        <w:spacing w:line="480" w:lineRule="auto"/>
+        <w:rPr>
+          <w:rFonts w:ascii="Times New Roman" w:hAnsi="Times New Roman" w:cs="Times New Roman"/>
+        </w:rPr>
+      </w:pPr>
+      <w:r>
+        <w:rPr>
+          <w:rFonts w:ascii="Times New Roman" w:hAnsi="Times New Roman" w:cs="Times New Roman"/>
+        </w:rPr>
+        <w:t>8</w:t>
+      </w:r>
+      <w:r>
+        <w:rPr>
+          <w:rFonts w:ascii="Times New Roman" w:hAnsi="Times New Roman" w:cs="Times New Roman"/>
+        </w:rPr>
+        <w:t>.</w:t>
+      </w:r>
+      <w:r>
+        <w:rPr>
+          <w:rFonts w:ascii="Times New Roman" w:hAnsi="Times New Roman" w:cs="Times New Roman"/>
+        </w:rPr>
+        <w:tab/>
+        <w:t xml:space="preserve">The words "and" and "or" shall be construed conjunctively, disjunctively or both as necessary to give the particular </w:t>
+      </w:r>
+      <w:r>
+        <w:rPr>
+          <w:rFonts w:ascii="Times New Roman" w:hAnsi="Times New Roman" w:cs="Times New Roman"/>
+        </w:rPr>
+        <w:t xml:space="preserve">interrogatory </w:t>
+      </w:r>
+      <w:r>
+        <w:rPr>
+          <w:rFonts w:ascii="Times New Roman" w:hAnsi="Times New Roman" w:cs="Times New Roman"/>
+        </w:rPr>
+        <w:t>the broadest and most inclusive scope.</w:t>
+      </w:r>
+    </w:p>
+    <w:p>
+      <w:pPr>
+        <w:spacing w:line="480" w:lineRule="auto"/>
+        <w:rPr>
+          <w:rFonts w:ascii="Times New Roman" w:hAnsi="Times New Roman" w:cs="Times New Roman"/>
+        </w:rPr>
+      </w:pPr>
+      <w:r>
+        <w:rPr>
+          <w:rFonts w:ascii="Times New Roman" w:hAnsi="Times New Roman" w:cs="Times New Roman"/>
+        </w:rPr>
+        <w:t>9</w:t>
+      </w:r>
+      <w:r>
+        <w:rPr>
+          <w:rFonts w:ascii="Times New Roman" w:hAnsi="Times New Roman" w:cs="Times New Roman"/>
+        </w:rPr>
+        <w:t>.</w:t>
+      </w:r>
+      <w:r>
+        <w:rPr>
+          <w:rFonts w:ascii="Times New Roman" w:hAnsi="Times New Roman" w:cs="Times New Roman"/>
+        </w:rPr>
+        <w:tab/>
+        <w:t>If you believe that a</w:t>
+      </w:r>
+      <w:r>
+        <w:rPr>
+          <w:rFonts w:ascii="Times New Roman" w:hAnsi="Times New Roman" w:cs="Times New Roman"/>
+        </w:rPr>
+        <w:t xml:space="preserve">n interrogatory </w:t>
+      </w:r>
+      <w:r>
+        <w:rPr>
+          <w:rFonts w:ascii="Times New Roman" w:hAnsi="Times New Roman" w:cs="Times New Roman"/>
+        </w:rPr>
+        <w:t>calls for information contained in documents</w:t>
+      </w:r>
+      <w:r>
+        <w:rPr>
+          <w:rFonts w:ascii="Times New Roman" w:hAnsi="Times New Roman" w:cs="Times New Roman"/>
+        </w:rPr>
+        <w:t>, ESI</w:t>
+      </w:r>
+      <w:r>
+        <w:rPr>
+          <w:rFonts w:ascii="Times New Roman" w:hAnsi="Times New Roman" w:cs="Times New Roman"/>
+        </w:rPr>
+        <w:t>, data,</w:t>
+      </w:r>
+      <w:r>
+        <w:rPr>
+          <w:rFonts w:ascii="Times New Roman" w:hAnsi="Times New Roman" w:cs="Times New Roman"/>
+        </w:rPr>
+        <w:t xml:space="preserve"> or communications which you claim to be confidential, trade secrets, privileged, or work product, answer as much of such </w:t>
+      </w:r>
+      <w:r>
+        <w:rPr>
+          <w:rFonts w:ascii="Times New Roman" w:hAnsi="Times New Roman" w:cs="Times New Roman"/>
+        </w:rPr>
+        <w:t xml:space="preserve">interrogatory </w:t>
+      </w:r>
+      <w:r>
+        <w:rPr>
+          <w:rFonts w:ascii="Times New Roman" w:hAnsi="Times New Roman" w:cs="Times New Roman"/>
+        </w:rPr>
+        <w:t>and each subpart thereof, as does not indicate allegedly confidential, secret, privileged, or work product information. Identify each such document</w:t>
+      </w:r>
+      <w:r>
+        <w:rPr>
+          <w:rFonts w:ascii="Times New Roman" w:hAnsi="Times New Roman" w:cs="Times New Roman"/>
+        </w:rPr>
+        <w:t>, ESI</w:t>
+      </w:r>
+      <w:r>
+        <w:rPr>
+          <w:rFonts w:ascii="Times New Roman" w:hAnsi="Times New Roman" w:cs="Times New Roman"/>
+        </w:rPr>
+        <w:t xml:space="preserve"> and communication and set forth the basis for your claim of confidentiality, secrecy or privilege with respect to information which you refuse to furnish.</w:t>
+      </w:r>
+    </w:p>
+    <w:p>
+      <w:pPr>
+        <w:spacing w:line="480" w:lineRule="auto"/>
+        <w:rPr>
+          <w:rFonts w:ascii="Times New Roman" w:hAnsi="Times New Roman" w:cs="Times New Roman"/>
+        </w:rPr>
+      </w:pPr>
+      <w:r>
+        <w:rPr>
+          <w:rFonts w:ascii="Times New Roman" w:hAnsi="Times New Roman" w:cs="Times New Roman"/>
+        </w:rPr>
+        <w:t>1</w:t>
+      </w:r>
+      <w:r>
+        <w:rPr>
+          <w:rFonts w:ascii="Times New Roman" w:hAnsi="Times New Roman" w:cs="Times New Roman"/>
+        </w:rPr>
+        <w:t>1</w:t>
+      </w:r>
+      <w:r>
+        <w:rPr>
+          <w:rFonts w:ascii="Times New Roman" w:hAnsi="Times New Roman" w:cs="Times New Roman"/>
+        </w:rPr>
+        <w:t>.</w:t>
+      </w:r>
+      <w:r>
+        <w:rPr>
+          <w:rFonts w:ascii="Times New Roman" w:hAnsi="Times New Roman" w:cs="Times New Roman"/>
+        </w:rPr>
+        <w:tab/>
+        <w:t xml:space="preserve">If you believe that any </w:t>
+      </w:r>
+      <w:r>
+        <w:rPr>
+          <w:rFonts w:ascii="Times New Roman" w:hAnsi="Times New Roman" w:cs="Times New Roman"/>
+        </w:rPr>
+        <w:t>interrogatory</w:t>
+      </w:r>
+      <w:r>
+        <w:rPr>
+          <w:rFonts w:ascii="Times New Roman" w:hAnsi="Times New Roman" w:cs="Times New Roman"/>
+        </w:rPr>
+        <w:t xml:space="preserve"> is objectionable, respond to so much of each request each subpart thereof that is not, in your view, objectionable, and separately state the objection and each ground for each such objection to each subpart, in accordance with the requirements of</w:t>
+      </w:r>
+      <w:r>
+        <w:rPr>
+          <w:rFonts w:ascii="Times New Roman" w:hAnsi="Times New Roman" w:cs="Times New Roman"/>
+        </w:rPr>
+        <w:t>.</w:t>
       </w:r>
       <w:r>
         <w:rPr>
@@ -1569,24 +1711,6 @@
         </w:rPr>
         <w:t xml:space="preserve"> </w:t>
       </w:r>
-      <w:r>
-        <w:rPr>
-          <w:rFonts w:ascii="Times New Roman" w:hAnsi="Times New Roman" w:cs="Times New Roman"/>
-        </w:rPr>
-        <w:t xml:space="preserve">available together and state the reasons that the response is not completely responsive to the request. Identify any other </w:t>
-      </w:r>
-      <w:r>
-        <w:rPr>
-          <w:rFonts w:ascii="Times New Roman" w:hAnsi="Times New Roman" w:cs="Times New Roman"/>
-        </w:rPr>
-        <w:t xml:space="preserve">people or </w:t>
-      </w:r>
-      <w:r>
-        <w:rPr>
-          <w:rFonts w:ascii="Times New Roman" w:hAnsi="Times New Roman" w:cs="Times New Roman"/>
-        </w:rPr>
-        <w:t>sources from which more complete information is obtainable.</w:t>
-      </w:r>
     </w:p>
     <w:p>
       <w:pPr>
@@ -1599,253 +1723,8 @@
         <w:rPr>
           <w:rFonts w:ascii="Times New Roman" w:hAnsi="Times New Roman" w:cs="Times New Roman"/>
         </w:rPr>
-        <w:t>7</w:t>
-      </w:r>
-      <w:r>
-        <w:rPr>
-          <w:rFonts w:ascii="Times New Roman" w:hAnsi="Times New Roman" w:cs="Times New Roman"/>
-        </w:rPr>
-        <w:t>.</w:t>
-      </w:r>
-      <w:r>
-        <w:rPr>
-          <w:rFonts w:ascii="Times New Roman" w:hAnsi="Times New Roman" w:cs="Times New Roman"/>
-        </w:rPr>
-        <w:tab/>
-        <w:t>All words in the singular shall be construed to include the plural and vice versa, and all words in either the masculine, feminine or neuter shall be construed to include the all genders and gender identities.</w:t>
-      </w:r>
-    </w:p>
-    <w:p>
-      <w:pPr>
-        <w:spacing w:line="480" w:lineRule="auto"/>
-        <w:rPr>
-          <w:rFonts w:ascii="Times New Roman" w:hAnsi="Times New Roman" w:cs="Times New Roman"/>
-        </w:rPr>
-      </w:pPr>
-      <w:r>
-        <w:rPr>
-          <w:rFonts w:ascii="Times New Roman" w:hAnsi="Times New Roman" w:cs="Times New Roman"/>
-        </w:rPr>
-        <w:t>8</w:t>
-      </w:r>
-      <w:r>
-        <w:rPr>
-          <w:rFonts w:ascii="Times New Roman" w:hAnsi="Times New Roman" w:cs="Times New Roman"/>
-        </w:rPr>
-        <w:t>.</w:t>
-      </w:r>
-      <w:r>
-        <w:rPr>
-          <w:rFonts w:ascii="Times New Roman" w:hAnsi="Times New Roman" w:cs="Times New Roman"/>
-        </w:rPr>
-        <w:tab/>
-        <w:t xml:space="preserve">The words "and" and "or" shall be construed conjunctively, disjunctively or both as necessary to give the particular </w:t>
-      </w:r>
-      <w:r>
-        <w:rPr>
-          <w:rFonts w:ascii="Times New Roman" w:hAnsi="Times New Roman" w:cs="Times New Roman"/>
-        </w:rPr>
-        <w:t>interrogatory</w:t>
-      </w:r>
-      <w:r>
-        <w:rPr>
-          <w:rFonts w:ascii="Times New Roman" w:hAnsi="Times New Roman" w:cs="Times New Roman"/>
-        </w:rPr>
-        <w:t xml:space="preserve"> </w:t>
-      </w:r>
-      <w:r>
-        <w:rPr>
-          <w:rFonts w:ascii="Times New Roman" w:hAnsi="Times New Roman" w:cs="Times New Roman"/>
-        </w:rPr>
-        <w:t>the broadest and most inclusive scope.</w:t>
-      </w:r>
-    </w:p>
-    <w:p>
-      <w:pPr>
-        <w:spacing w:line="480" w:lineRule="auto"/>
-        <w:rPr>
-          <w:rFonts w:ascii="Times New Roman" w:hAnsi="Times New Roman" w:cs="Times New Roman"/>
-        </w:rPr>
-      </w:pPr>
-      <w:r>
-        <w:rPr>
-          <w:rFonts w:ascii="Times New Roman" w:hAnsi="Times New Roman" w:cs="Times New Roman"/>
-        </w:rPr>
-        <w:t>9</w:t>
-      </w:r>
-      <w:r>
-        <w:rPr>
-          <w:rFonts w:ascii="Times New Roman" w:hAnsi="Times New Roman" w:cs="Times New Roman"/>
-        </w:rPr>
-        <w:t>.</w:t>
-      </w:r>
-      <w:r>
-        <w:rPr>
-          <w:rFonts w:ascii="Times New Roman" w:hAnsi="Times New Roman" w:cs="Times New Roman"/>
-        </w:rPr>
-        <w:tab/>
-      </w:r>
-      <w:r>
-        <w:rPr>
-          <w:rFonts w:ascii="Times New Roman" w:hAnsi="Times New Roman" w:cs="Times New Roman"/>
-        </w:rPr>
-        <w:t>If you believe that a</w:t>
-      </w:r>
-      <w:r>
-        <w:rPr>
-          <w:rFonts w:ascii="Times New Roman" w:hAnsi="Times New Roman" w:cs="Times New Roman"/>
-        </w:rPr>
-        <w:t xml:space="preserve">n interrogatory </w:t>
-      </w:r>
-      <w:r>
-        <w:rPr>
-          <w:rFonts w:ascii="Times New Roman" w:hAnsi="Times New Roman" w:cs="Times New Roman"/>
-        </w:rPr>
-        <w:t>calls for information contained in documents</w:t>
-      </w:r>
-      <w:r>
-        <w:rPr>
-          <w:rFonts w:ascii="Times New Roman" w:hAnsi="Times New Roman" w:cs="Times New Roman"/>
-        </w:rPr>
-        <w:t>, ESI</w:t>
-      </w:r>
-      <w:r>
-        <w:rPr>
-          <w:rFonts w:ascii="Times New Roman" w:hAnsi="Times New Roman" w:cs="Times New Roman"/>
-        </w:rPr>
-        <w:t>, data,</w:t>
-      </w:r>
-      <w:r>
-        <w:rPr>
-          <w:rFonts w:ascii="Times New Roman" w:hAnsi="Times New Roman" w:cs="Times New Roman"/>
-        </w:rPr>
-        <w:t xml:space="preserve"> or communications which you claim to be confidential, trade secrets, privileged, or work</w:t>
-      </w:r>
-      <w:r>
-        <w:rPr>
-          <w:rFonts w:ascii="Times New Roman" w:hAnsi="Times New Roman" w:cs="Times New Roman"/>
-        </w:rPr>
-        <w:t xml:space="preserve"> </w:t>
-      </w:r>
-      <w:r>
-        <w:rPr>
-          <w:rFonts w:ascii="Times New Roman" w:hAnsi="Times New Roman" w:cs="Times New Roman"/>
-        </w:rPr>
-        <w:t xml:space="preserve">product, answer as much of such </w:t>
-      </w:r>
-      <w:r>
-        <w:rPr>
-          <w:rFonts w:ascii="Times New Roman" w:hAnsi="Times New Roman" w:cs="Times New Roman"/>
-        </w:rPr>
-        <w:t>interrogatory</w:t>
-      </w:r>
-      <w:r>
-        <w:rPr>
-          <w:rFonts w:ascii="Times New Roman" w:hAnsi="Times New Roman" w:cs="Times New Roman"/>
-        </w:rPr>
-        <w:t xml:space="preserve"> </w:t>
-      </w:r>
-      <w:r>
-        <w:rPr>
-          <w:rFonts w:ascii="Times New Roman" w:hAnsi="Times New Roman" w:cs="Times New Roman"/>
-        </w:rPr>
-        <w:t>and each subpart thereof, as does not indicate allegedly confidential, secret, privileged, or work product information. Identify each such document</w:t>
-      </w:r>
-      <w:r>
-        <w:rPr>
-          <w:rFonts w:ascii="Times New Roman" w:hAnsi="Times New Roman" w:cs="Times New Roman"/>
-        </w:rPr>
-        <w:t>, ESI</w:t>
-      </w:r>
-      <w:r>
-        <w:rPr>
-          <w:rFonts w:ascii="Times New Roman" w:hAnsi="Times New Roman" w:cs="Times New Roman"/>
-        </w:rPr>
-        <w:t xml:space="preserve"> and communication and set forth the basis for your claim of confidentiality, secrecy or privilege with respect to information which you refuse to furnish.</w:t>
-      </w:r>
-    </w:p>
-    <w:p>
-      <w:pPr>
-        <w:spacing w:line="480" w:lineRule="auto"/>
-        <w:rPr>
-          <w:rFonts w:ascii="Times New Roman" w:hAnsi="Times New Roman" w:cs="Times New Roman"/>
-        </w:rPr>
-      </w:pPr>
-      <w:r>
-        <w:rPr>
-          <w:rFonts w:ascii="Times New Roman" w:hAnsi="Times New Roman" w:cs="Times New Roman"/>
-        </w:rPr>
-        <w:t>1</w:t>
-      </w:r>
-      <w:r>
-        <w:rPr>
-          <w:rFonts w:ascii="Times New Roman" w:hAnsi="Times New Roman" w:cs="Times New Roman"/>
-        </w:rPr>
-        <w:t>1</w:t>
-      </w:r>
-      <w:r>
-        <w:rPr>
-          <w:rFonts w:ascii="Times New Roman" w:hAnsi="Times New Roman" w:cs="Times New Roman"/>
-        </w:rPr>
-        <w:t>.</w:t>
-      </w:r>
-      <w:r>
-        <w:rPr>
-          <w:rFonts w:ascii="Times New Roman" w:hAnsi="Times New Roman" w:cs="Times New Roman"/>
-        </w:rPr>
-        <w:tab/>
-        <w:t xml:space="preserve">If you believe that any </w:t>
-      </w:r>
-      <w:r>
-        <w:rPr>
-          <w:rFonts w:ascii="Times New Roman" w:hAnsi="Times New Roman" w:cs="Times New Roman"/>
-        </w:rPr>
-        <w:t>interrogatory</w:t>
-      </w:r>
-      <w:r>
-        <w:rPr>
-          <w:rFonts w:ascii="Times New Roman" w:hAnsi="Times New Roman" w:cs="Times New Roman"/>
-        </w:rPr>
-        <w:t xml:space="preserve"> is objectionable, respond to so much of each request each subpart thereof that is not, in your view, objectionable, and separately state the objection and each ground for each such objection to each subpart, in accordance with the requirements of</w:t>
-      </w:r>
-      <w:r>
-        <w:rPr>
-          <w:rFonts w:ascii="Times New Roman" w:hAnsi="Times New Roman" w:cs="Times New Roman"/>
-        </w:rPr>
-        <w:t>.</w:t>
-      </w:r>
-      <w:r>
-        <w:rPr>
-          <w:rFonts w:ascii="Times New Roman" w:hAnsi="Times New Roman" w:cs="Times New Roman"/>
-        </w:rPr>
-        <w:t xml:space="preserve"> </w:t>
-      </w:r>
-    </w:p>
-    <w:p>
-      <w:pPr>
-        <w:spacing w:line="480" w:lineRule="auto"/>
-        <w:rPr>
-          <w:rFonts w:ascii="Times New Roman" w:hAnsi="Times New Roman" w:cs="Times New Roman"/>
-        </w:rPr>
-      </w:pPr>
-      <w:r>
-        <w:rPr>
-          <w:rFonts w:ascii="Times New Roman" w:hAnsi="Times New Roman" w:cs="Times New Roman"/>
-        </w:rPr>
         <w:lastRenderedPageBreak/>
-        <w:t>1</w:t>
-      </w:r>
-      <w:r>
-        <w:rPr>
-          <w:rFonts w:ascii="Times New Roman" w:hAnsi="Times New Roman" w:cs="Times New Roman"/>
-        </w:rPr>
-        <w:t>3</w:t>
-      </w:r>
-      <w:r>
-        <w:rPr>
-          <w:rFonts w:ascii="Times New Roman" w:hAnsi="Times New Roman" w:cs="Times New Roman"/>
-        </w:rPr>
-        <w:t>.</w:t>
+        <w:t>13.</w:t>
       </w:r>
       <w:r>
         <w:rPr>
@@ -1870,13 +1749,7 @@
         <w:rPr>
           <w:rFonts w:ascii="Times New Roman" w:hAnsi="Times New Roman" w:cs="Times New Roman"/>
         </w:rPr>
-        <w:t>answer</w:t>
-      </w:r>
-      <w:r>
-        <w:rPr>
-          <w:rFonts w:ascii="Times New Roman" w:hAnsi="Times New Roman" w:cs="Times New Roman"/>
-        </w:rPr>
-        <w:t xml:space="preserve"> </w:t>
+        <w:t xml:space="preserve">answer </w:t>
       </w:r>
       <w:r>
         <w:rPr>
@@ -1888,13 +1761,7 @@
         <w:rPr>
           <w:rFonts w:ascii="Times New Roman" w:hAnsi="Times New Roman" w:cs="Times New Roman"/>
         </w:rPr>
-        <w:t>answer</w:t>
-      </w:r>
-      <w:r>
-        <w:rPr>
-          <w:rFonts w:ascii="Times New Roman" w:hAnsi="Times New Roman" w:cs="Times New Roman"/>
-        </w:rPr>
-        <w:t xml:space="preserve"> </w:t>
+        <w:t xml:space="preserve">answer </w:t>
       </w:r>
       <w:r>
         <w:rPr>
@@ -1973,31 +1840,7 @@
           <w:rFonts w:ascii="Times New Roman" w:hAnsi="Times New Roman" w:cs="Times New Roman"/>
         </w:rPr>
         <w:tab/>
-        <w:t xml:space="preserve">The pronouns “you” and “your” refers to the party to whom these </w:t>
-      </w:r>
-      <w:r>
-        <w:rPr>
-          <w:rFonts w:ascii="Times New Roman" w:hAnsi="Times New Roman" w:cs="Times New Roman"/>
-        </w:rPr>
-        <w:t>requests for production</w:t>
-      </w:r>
-      <w:r>
-        <w:rPr>
-          <w:rFonts w:ascii="Times New Roman" w:hAnsi="Times New Roman" w:cs="Times New Roman"/>
-        </w:rPr>
-        <w:t xml:space="preserve"> are addressed, and that party’s agents</w:t>
-      </w:r>
-      <w:r>
-        <w:rPr>
-          <w:rFonts w:ascii="Times New Roman" w:hAnsi="Times New Roman" w:cs="Times New Roman"/>
-        </w:rPr>
-        <w:t xml:space="preserve"> </w:t>
-      </w:r>
-      <w:r>
-        <w:rPr>
-          <w:rFonts w:ascii="Times New Roman" w:hAnsi="Times New Roman" w:cs="Times New Roman"/>
-        </w:rPr>
-        <w:t>as well as any officers, directors, employees, independent contractors, agents, attorneys, partners, corporate parents, subsidiaries or affiliates thereof.</w:t>
+        <w:t>The pronouns “you” and “your” refers to the party to whom these requests for production are addressed, and that party’s agents as well as any officers, directors, employees, independent contractors, agents, attorneys, partners, corporate parents, subsidiaries or affiliates thereof.</w:t>
       </w:r>
     </w:p>
     <w:p>
@@ -2005,7 +1848,6 @@
         <w:rPr>
           <w:rFonts w:ascii="Times New Roman" w:hAnsi="Times New Roman" w:cs="Times New Roman"/>
           <w:bCs/>
-          <w:highlight w:val="yellow"/>
         </w:rPr>
       </w:pPr>
       <w:r>
@@ -2020,19 +1862,12 @@
           <w:rFonts w:ascii="Times New Roman" w:hAnsi="Times New Roman" w:cs="Times New Roman"/>
         </w:rPr>
         <w:tab/>
-      </w:r>
-      <w:r>
-        <w:rPr>
-          <w:rFonts w:ascii="Times New Roman" w:hAnsi="Times New Roman" w:cs="Times New Roman"/>
-          <w:highlight w:val="yellow"/>
-        </w:rPr>
         <w:t xml:space="preserve">“Document” has the meaning set forth in </w:t>
       </w:r>
       <w:r>
         <w:rPr>
           <w:rFonts w:ascii="Times New Roman" w:hAnsi="Times New Roman" w:cs="Times New Roman"/>
           <w:bCs/>
-          <w:highlight w:val="yellow"/>
         </w:rPr>
         <w:t xml:space="preserve">{% if </w:t>
       </w:r>
@@ -2040,7 +1875,6 @@
         <w:rPr>
           <w:rFonts w:ascii="Times New Roman" w:hAnsi="Times New Roman" w:cs="Times New Roman"/>
           <w:bCs/>
-          <w:highlight w:val="yellow"/>
         </w:rPr>
         <w:t xml:space="preserve">debt.affirmative_case_state_or_federal == “State” %} </w:t>
       </w:r>
@@ -2055,15 +1889,8 @@
       <w:r>
         <w:rPr>
           <w:rFonts w:ascii="Times New Roman" w:hAnsi="Times New Roman" w:cs="Times New Roman"/>
-          <w:highlight w:val="yellow"/>
-        </w:rPr>
-        <w:t>Mass. R. Civ. P. 34(a)(1)(A){% else %}Fed. R. Civ. P. 34(a)(1)(A){% endif %},. An earlier</w:t>
-      </w:r>
-      <w:r>
-        <w:rPr>
-          <w:rFonts w:ascii="Times New Roman" w:hAnsi="Times New Roman" w:cs="Times New Roman"/>
-        </w:rPr>
-        <w:t xml:space="preserve"> draft is a separate document within the meaning of this term.</w:t>
+        </w:rPr>
+        <w:t>Mass. R. Civ. P. 34(a)(1)(A){% else %}Fed. R. Civ. P. 34(a)(1)(A){% endif %},. An earlier draft is a separate document within the meaning of this term.</w:t>
       </w:r>
     </w:p>
     <w:p>
@@ -2107,43 +1934,7 @@
           <w:rFonts w:ascii="Times New Roman" w:hAnsi="Times New Roman" w:cs="Times New Roman"/>
         </w:rPr>
         <w:tab/>
-        <w:t>“Communication” has the meaning set forth in Superior Court Standing Order 1-09 (Written Discovery)</w:t>
-      </w:r>
-      <w:r>
-        <w:rPr>
-          <w:rFonts w:ascii="Times New Roman" w:hAnsi="Times New Roman" w:cs="Times New Roman"/>
-        </w:rPr>
-        <w:t>, i.e., “</w:t>
-      </w:r>
-      <w:r>
-        <w:rPr>
-          <w:rFonts w:ascii="Times New Roman" w:hAnsi="Times New Roman" w:cs="Times New Roman"/>
-        </w:rPr>
-        <w:t>the transmittal of</w:t>
-      </w:r>
-      <w:r>
-        <w:rPr>
-          <w:rFonts w:ascii="Times New Roman" w:hAnsi="Times New Roman" w:cs="Times New Roman"/>
-        </w:rPr>
-        <w:t xml:space="preserve"> </w:t>
-      </w:r>
-      <w:r>
-        <w:rPr>
-          <w:rFonts w:ascii="Times New Roman" w:hAnsi="Times New Roman" w:cs="Times New Roman"/>
-        </w:rPr>
-        <w:t>information (in the form of facts, opinions, ideas, inquiries, or otherwise)</w:t>
-      </w:r>
-      <w:r>
-        <w:rPr>
-          <w:rFonts w:ascii="Times New Roman" w:hAnsi="Times New Roman" w:cs="Times New Roman"/>
-        </w:rPr>
-        <w:t>”</w:t>
-      </w:r>
-      <w:r>
-        <w:rPr>
-          <w:rFonts w:ascii="Times New Roman" w:hAnsi="Times New Roman" w:cs="Times New Roman"/>
-        </w:rPr>
-        <w:t>.</w:t>
+        <w:t>“Communication” has the meaning set forth in Superior Court Standing Order 1-09 (Written Discovery), i.e., “the transmittal of information (in the form of facts, opinions, ideas, inquiries, or otherwise)”.</w:t>
       </w:r>
     </w:p>
     <w:p>
@@ -2165,19 +1956,7 @@
           <w:rFonts w:ascii="Times New Roman" w:hAnsi="Times New Roman" w:cs="Times New Roman"/>
         </w:rPr>
         <w:tab/>
-        <w:t>The term</w:t>
-      </w:r>
-      <w:r>
-        <w:rPr>
-          <w:rFonts w:ascii="Times New Roman" w:hAnsi="Times New Roman" w:cs="Times New Roman"/>
-        </w:rPr>
-        <w:t>s</w:t>
-      </w:r>
-      <w:r>
-        <w:rPr>
-          <w:rFonts w:ascii="Times New Roman" w:hAnsi="Times New Roman" w:cs="Times New Roman"/>
-        </w:rPr>
-        <w:t xml:space="preserve"> “possession, custody or control” means documents within the actual possession, custody or control of the Defendant, as well as documents which are not in the Defendant’s actual possession, custody or control, but which the Defendant has a right to obtain copies of.</w:t>
+        <w:t>The terms “possession, custody or control” means documents within the actual possession, custody or control of the Defendant, as well as documents which are not in the Defendant’s actual possession, custody or control, but which the Defendant has a right to obtain copies of.</w:t>
       </w:r>
     </w:p>
     <w:p>
@@ -2186,7 +1965,6 @@
         <w:rPr>
           <w:rFonts w:ascii="Times New Roman" w:hAnsi="Times New Roman" w:cs="Times New Roman"/>
           <w:bCs/>
-          <w:highlight w:val="yellow"/>
         </w:rPr>
       </w:pPr>
       <w:r>
@@ -2194,32 +1972,19 @@
           <w:rFonts w:ascii="Times New Roman" w:hAnsi="Times New Roman" w:cs="Times New Roman"/>
         </w:rPr>
         <w:lastRenderedPageBreak/>
-        <w:t>6</w:t>
-      </w:r>
-      <w:r>
-        <w:rPr>
-          <w:rFonts w:ascii="Times New Roman" w:hAnsi="Times New Roman" w:cs="Times New Roman"/>
-        </w:rPr>
-        <w:t>.</w:t>
-      </w:r>
-      <w:r>
-        <w:rPr>
-          <w:rFonts w:ascii="Times New Roman" w:hAnsi="Times New Roman" w:cs="Times New Roman"/>
-        </w:rPr>
-        <w:tab/>
-      </w:r>
-      <w:r>
-        <w:rPr>
-          <w:rFonts w:ascii="Times New Roman" w:hAnsi="Times New Roman" w:cs="Times New Roman"/>
-          <w:highlight w:val="yellow"/>
-        </w:rPr>
+        <w:t>6.</w:t>
+      </w:r>
+      <w:r>
+        <w:rPr>
+          <w:rFonts w:ascii="Times New Roman" w:hAnsi="Times New Roman" w:cs="Times New Roman"/>
+        </w:rPr>
+        <w:tab/>
         <w:t xml:space="preserve">“Electronically stored information” or “ESI” has the meaning set forth in </w:t>
       </w:r>
       <w:r>
         <w:rPr>
           <w:rFonts w:ascii="Times New Roman" w:hAnsi="Times New Roman" w:cs="Times New Roman"/>
           <w:bCs/>
-          <w:highlight w:val="yellow"/>
         </w:rPr>
         <w:t xml:space="preserve">{% if debt.affirmative_case_state_or_federal == “State” %} </w:t>
       </w:r>
@@ -2234,27 +1999,8 @@
       <w:r>
         <w:rPr>
           <w:rFonts w:ascii="Times New Roman" w:hAnsi="Times New Roman" w:cs="Times New Roman"/>
-          <w:highlight w:val="yellow"/>
-        </w:rPr>
-        <w:t>Mass. R. Civ. P. 34(a)(1)(A){% else %}Fed. R. Civ. P. 34(a)(1)(A){% endif %}. An earlier draft</w:t>
-      </w:r>
-      <w:r>
-        <w:rPr>
-          <w:rFonts w:ascii="Times New Roman" w:hAnsi="Times New Roman" w:cs="Times New Roman"/>
-        </w:rPr>
-        <w:t xml:space="preserve"> is a separate </w:t>
-      </w:r>
-      <w:r>
-        <w:rPr>
-          <w:rFonts w:ascii="Times New Roman" w:hAnsi="Times New Roman" w:cs="Times New Roman"/>
-        </w:rPr>
-        <w:t>piece of electronically stored information</w:t>
-      </w:r>
-      <w:r>
-        <w:rPr>
-          <w:rFonts w:ascii="Times New Roman" w:hAnsi="Times New Roman" w:cs="Times New Roman"/>
-        </w:rPr>
-        <w:t xml:space="preserve"> within the meaning of this term.</w:t>
+        </w:rPr>
+        <w:t>Mass. R. Civ. P. 34(a)(1)(A){% else %}Fed. R. Civ. P. 34(a)(1)(A){% endif %}. An earlier draft is a separate piece of electronically stored information within the meaning of this term.</w:t>
       </w:r>
     </w:p>
     <w:p>
@@ -2269,56 +2015,14 @@
         <w:rPr>
           <w:rFonts w:ascii="Times New Roman" w:hAnsi="Times New Roman" w:cs="Times New Roman"/>
         </w:rPr>
-        <w:t>7</w:t>
-      </w:r>
-      <w:r>
-        <w:rPr>
-          <w:rFonts w:ascii="Times New Roman" w:hAnsi="Times New Roman" w:cs="Times New Roman"/>
-        </w:rPr>
-        <w:t>.</w:t>
-      </w:r>
-      <w:r>
-        <w:rPr>
-          <w:rFonts w:ascii="Times New Roman" w:hAnsi="Times New Roman" w:cs="Times New Roman"/>
-        </w:rPr>
-        <w:tab/>
-        <w:t>"Data or data compilations" include but are not limited to the original or any copy of any notes, correspondence, memoranda (including written memoranda of telephone conversations,</w:t>
-      </w:r>
-      <w:r>
-        <w:rPr>
-          <w:rFonts w:ascii="Times New Roman" w:hAnsi="Times New Roman" w:cs="Times New Roman"/>
-        </w:rPr>
-        <w:t xml:space="preserve"> transcriptions of telephone conversations and messages,</w:t>
-      </w:r>
-      <w:r>
-        <w:rPr>
-          <w:rFonts w:ascii="Times New Roman" w:hAnsi="Times New Roman" w:cs="Times New Roman"/>
-        </w:rPr>
-        <w:t xml:space="preserve"> other communications, discussions, agreements and any other acts, transactions or activities), text messages (including those sent through the standard messaging service and those sent through third-party messaging services), invoices, time sheets, expense vouchers, contracts, agreements, drafts, pamphlets, audits, journals, web based messaging or collaboration services, diaries, calendars, bills of sale, purchase order, ledgers, canceled checks, deposit slips, budgets, receipts, books of account, order forms, records, requisitions, drawings, specifications, sound recordings, video recordings, transcripts, computer-stored data or databases</w:t>
-      </w:r>
-      <w:r>
-        <w:rPr>
-          <w:rFonts w:ascii="Times New Roman" w:hAnsi="Times New Roman" w:cs="Times New Roman"/>
-        </w:rPr>
-        <w:t>,</w:t>
-      </w:r>
-      <w:r>
-        <w:rPr>
-          <w:rFonts w:ascii="Times New Roman" w:hAnsi="Times New Roman" w:cs="Times New Roman"/>
-        </w:rPr>
-        <w:t xml:space="preserve"> computer drawings, cloud stored data or data</w:t>
-      </w:r>
-      <w:r>
-        <w:rPr>
-          <w:rFonts w:ascii="Times New Roman" w:hAnsi="Times New Roman" w:cs="Times New Roman"/>
-        </w:rPr>
-        <w:t>bases</w:t>
-      </w:r>
-      <w:r>
-        <w:rPr>
-          <w:rFonts w:ascii="Times New Roman" w:hAnsi="Times New Roman" w:cs="Times New Roman"/>
-        </w:rPr>
-        <w:t xml:space="preserve">, printouts, </w:t>
+        <w:t>7.</w:t>
+      </w:r>
+      <w:r>
+        <w:rPr>
+          <w:rFonts w:ascii="Times New Roman" w:hAnsi="Times New Roman" w:cs="Times New Roman"/>
+        </w:rPr>
+        <w:tab/>
+        <w:t xml:space="preserve">"Data or data compilations" include but are not limited to the original or any copy of any notes, correspondence, memoranda (including written memoranda of telephone conversations, transcriptions of telephone conversations and messages, other communications, discussions, agreements and any other acts, transactions or activities), text messages (including those sent through the standard messaging service and those sent through third-party messaging services), invoices, time sheets, expense vouchers, contracts, agreements, drafts, pamphlets, audits, journals, web based messaging or collaboration services, diaries, calendars, bills of sale, purchase order, ledgers, canceled checks, deposit slips, budgets, receipts, books of account, order forms, records, requisitions, drawings, specifications, sound recordings, video recordings, transcripts, computer-stored data or databases, computer drawings, cloud stored data or databases, printouts, </w:t>
       </w:r>
       <w:bookmarkStart w:id="0" w:name="_Hlk4844148"/>
       <w:r>
@@ -2332,25 +2036,7 @@
         <w:rPr>
           <w:rFonts w:ascii="Times New Roman" w:hAnsi="Times New Roman" w:cs="Times New Roman"/>
         </w:rPr>
-        <w:t xml:space="preserve">, </w:t>
-      </w:r>
-      <w:r>
-        <w:rPr>
-          <w:rFonts w:ascii="Times New Roman" w:hAnsi="Times New Roman" w:cs="Times New Roman"/>
-        </w:rPr>
-        <w:t xml:space="preserve">any other retrievable computer data in your possession, </w:t>
-      </w:r>
-      <w:r>
-        <w:rPr>
-          <w:rFonts w:ascii="Times New Roman" w:hAnsi="Times New Roman" w:cs="Times New Roman"/>
-        </w:rPr>
-        <w:t xml:space="preserve">and </w:t>
-      </w:r>
-      <w:r>
-        <w:rPr>
-          <w:rFonts w:ascii="Times New Roman" w:hAnsi="Times New Roman" w:cs="Times New Roman"/>
-        </w:rPr>
-        <w:t>any other written matter of any kind, including but not limited to any marginal comments appearing on any documents, draft versions, or any other writing.</w:t>
+        <w:t>, any other retrievable computer data in your possession, and any other written matter of any kind, including but not limited to any marginal comments appearing on any documents, draft versions, or any other writing.</w:t>
       </w:r>
     </w:p>
     <w:p>
@@ -2364,7 +2050,6 @@
       <w:r>
         <w:rPr>
           <w:rFonts w:ascii="Times New Roman" w:hAnsi="Times New Roman" w:cs="Times New Roman"/>
-          <w:highlight w:val="green"/>
         </w:rPr>
         <w:t>{%- if need_complaince_info %}</w:t>
       </w:r>
@@ -2381,13 +2066,7 @@
         <w:rPr>
           <w:rFonts w:ascii="Times New Roman" w:hAnsi="Times New Roman" w:cs="Times New Roman"/>
         </w:rPr>
-        <w:t>8</w:t>
-      </w:r>
-      <w:r>
-        <w:rPr>
-          <w:rFonts w:ascii="Times New Roman" w:hAnsi="Times New Roman" w:cs="Times New Roman"/>
-        </w:rPr>
-        <w:t>.</w:t>
+        <w:t>8.</w:t>
       </w:r>
       <w:r>
         <w:rPr>
@@ -2410,32 +2089,14 @@
           <w:rFonts w:ascii="Times New Roman" w:hAnsi="Times New Roman" w:cs="Times New Roman"/>
         </w:rPr>
         <w:lastRenderedPageBreak/>
-        <w:t>9</w:t>
-      </w:r>
-      <w:r>
-        <w:rPr>
-          <w:rFonts w:ascii="Times New Roman" w:hAnsi="Times New Roman" w:cs="Times New Roman"/>
-        </w:rPr>
-        <w:t>.</w:t>
-      </w:r>
-      <w:r>
-        <w:rPr>
-          <w:rFonts w:ascii="Times New Roman" w:hAnsi="Times New Roman" w:cs="Times New Roman"/>
-        </w:rPr>
-        <w:tab/>
-        <w:t xml:space="preserve">"Policy" or "policies" means procedure(s) or definite courses </w:t>
-      </w:r>
-      <w:r>
-        <w:rPr>
-          <w:rFonts w:ascii="Times New Roman" w:hAnsi="Times New Roman" w:cs="Times New Roman"/>
-        </w:rPr>
-        <w:t xml:space="preserve">of action </w:t>
-      </w:r>
-      <w:r>
-        <w:rPr>
-          <w:rFonts w:ascii="Times New Roman" w:hAnsi="Times New Roman" w:cs="Times New Roman"/>
-        </w:rPr>
-        <w:t>or methods of actions selected from among alternatives and in light of given conditions to guide and determine present and future decisions, whether or not such procedures are written.</w:t>
+        <w:t>9.</w:t>
+      </w:r>
+      <w:r>
+        <w:rPr>
+          <w:rFonts w:ascii="Times New Roman" w:hAnsi="Times New Roman" w:cs="Times New Roman"/>
+        </w:rPr>
+        <w:tab/>
+        <w:t>"Policy" or "policies" means procedure(s) or definite courses of action or methods of actions selected from among alternatives and in light of given conditions to guide and determine present and future decisions, whether or not such procedures are written.</w:t>
       </w:r>
     </w:p>
     <w:p>
@@ -2449,14 +2110,12 @@
       <w:r>
         <w:rPr>
           <w:rFonts w:ascii="Times New Roman" w:hAnsi="Times New Roman" w:cs="Times New Roman"/>
-          <w:highlight w:val="green"/>
         </w:rPr>
         <w:t>{%</w:t>
       </w:r>
       <w:r>
         <w:rPr>
           <w:rFonts w:ascii="Times New Roman" w:hAnsi="Times New Roman" w:cs="Times New Roman"/>
-          <w:highlight w:val="green"/>
         </w:rPr>
         <w:t xml:space="preserve"> endif %}</w:t>
       </w:r>
@@ -2498,13 +2157,7 @@
         <w:rPr>
           <w:rFonts w:ascii="Times New Roman" w:hAnsi="Times New Roman" w:cs="Times New Roman"/>
         </w:rPr>
-        <w:t>mation }}</w:t>
-      </w:r>
-      <w:r>
-        <w:rPr>
-          <w:rFonts w:ascii="Times New Roman" w:hAnsi="Times New Roman" w:cs="Times New Roman"/>
-        </w:rPr>
-        <w:t>.</w:t>
+        <w:t>mation }}.</w:t>
       </w:r>
       <w:bookmarkEnd w:id="1"/>
     </w:p>
@@ -2527,11 +2180,6 @@
           <w:rFonts w:ascii="Times New Roman" w:hAnsi="Times New Roman" w:cs="Times New Roman"/>
         </w:rPr>
         <w:tab/>
-      </w:r>
-      <w:r>
-        <w:rPr>
-          <w:rFonts w:ascii="Times New Roman" w:hAnsi="Times New Roman" w:cs="Times New Roman"/>
-        </w:rPr>
         <w:t>“Identify,” when referring to a person, shall mean to give, to the extent known, the person’s full name, present or last known address, and, when referring to a natural person, the present or last known place of employment.</w:t>
       </w:r>
     </w:p>
@@ -2547,32 +2195,14 @@
         <w:rPr>
           <w:rFonts w:ascii="Times New Roman" w:hAnsi="Times New Roman" w:cs="Times New Roman"/>
         </w:rPr>
-        <w:t>13</w:t>
-      </w:r>
-      <w:r>
-        <w:rPr>
-          <w:rFonts w:ascii="Times New Roman" w:hAnsi="Times New Roman" w:cs="Times New Roman"/>
-        </w:rPr>
-        <w:t>.</w:t>
-      </w:r>
-      <w:r>
-        <w:rPr>
-          <w:rFonts w:ascii="Times New Roman" w:hAnsi="Times New Roman" w:cs="Times New Roman"/>
-        </w:rPr>
-        <w:tab/>
-        <w:t>“Identify" or "describe" when referring to a document</w:t>
-      </w:r>
-      <w:r>
-        <w:rPr>
-          <w:rFonts w:ascii="Times New Roman" w:hAnsi="Times New Roman" w:cs="Times New Roman"/>
-        </w:rPr>
-        <w:t>, ESI, or data</w:t>
-      </w:r>
-      <w:r>
-        <w:rPr>
-          <w:rFonts w:ascii="Times New Roman" w:hAnsi="Times New Roman" w:cs="Times New Roman"/>
-        </w:rPr>
-        <w:t xml:space="preserve"> shall mean giving a description of the type of document; a description of the general subject matter; date of the document; authors, addressees and recipients; title of the document; a physical description of the document; the document’s location; and the identity and address of its present custodian. Each request to describe or identify a document shall be deemed to include a request for information sufficient to enable the requesting party to obtain the document with a subpoena.</w:t>
+        <w:t>13.</w:t>
+      </w:r>
+      <w:r>
+        <w:rPr>
+          <w:rFonts w:ascii="Times New Roman" w:hAnsi="Times New Roman" w:cs="Times New Roman"/>
+        </w:rPr>
+        <w:tab/>
+        <w:t>“Identify" or "describe" when referring to a document, ESI, or data shall mean giving a description of the type of document; a description of the general subject matter; date of the document; authors, addressees and recipients; title of the document; a physical description of the document; the document’s location; and the identity and address of its present custodian. Each request to describe or identify a document shall be deemed to include a request for information sufficient to enable the requesting party to obtain the document with a subpoena.</w:t>
       </w:r>
     </w:p>
     <w:p>
@@ -2610,12 +2240,7 @@
     <w:p>
       <w:pPr>
         <w:pStyle w:val="ListParagraph"/>
-        <w:numPr>
-          <w:ilvl w:val="1"/>
-          <w:numId w:val="5"/>
-        </w:numPr>
         <w:spacing w:line="480" w:lineRule="auto"/>
-        <w:ind w:left="0" w:firstLine="720"/>
         <w:rPr>
           <w:rFonts w:ascii="Times New Roman" w:hAnsi="Times New Roman" w:cs="Times New Roman"/>
         </w:rPr>
@@ -2631,13 +2256,7 @@
         <w:rPr>
           <w:rFonts w:ascii="Times New Roman" w:hAnsi="Times New Roman" w:cs="Times New Roman"/>
         </w:rPr>
-        <w:t xml:space="preserve"> if </w:t>
-      </w:r>
-      <w:r>
-        <w:rPr>
-          <w:rFonts w:ascii="Times New Roman" w:hAnsi="Times New Roman" w:cs="Times New Roman"/>
-        </w:rPr>
-        <w:t>int</w:t>
+        <w:t xml:space="preserve"> if int</w:t>
       </w:r>
       <w:r>
         <w:rPr>
@@ -2649,13 +2268,7 @@
         <w:rPr>
           <w:rFonts w:ascii="Times New Roman" w:hAnsi="Times New Roman" w:cs="Times New Roman"/>
         </w:rPr>
-        <w:t>“</w:t>
-      </w:r>
-      <w:r>
-        <w:rPr>
-          <w:rFonts w:ascii="Times New Roman" w:hAnsi="Times New Roman" w:cs="Times New Roman"/>
-        </w:rPr>
-        <w:t>identify_answerers</w:t>
+        <w:t>“identify_answerers</w:t>
       </w:r>
       <w:r>
         <w:rPr>
@@ -2729,12 +2342,8 @@
     <w:p>
       <w:pPr>
         <w:pStyle w:val="ListParagraph"/>
-        <w:numPr>
-          <w:ilvl w:val="0"/>
-          <w:numId w:val="10"/>
-        </w:numPr>
         <w:spacing w:line="480" w:lineRule="auto"/>
-        <w:ind w:firstLine="810"/>
+        <w:ind w:left="810"/>
         <w:jc w:val="both"/>
         <w:rPr>
           <w:rFonts w:ascii="Times New Roman" w:hAnsi="Times New Roman" w:cs="Times New Roman"/>
@@ -2795,13 +2404,7 @@
         <w:rPr>
           <w:rFonts w:ascii="Times New Roman" w:hAnsi="Times New Roman" w:cs="Times New Roman"/>
         </w:rPr>
-        <w:t>“</w:t>
-      </w:r>
-      <w:r>
-        <w:rPr>
-          <w:rFonts w:ascii="Times New Roman" w:hAnsi="Times New Roman" w:cs="Times New Roman"/>
-        </w:rPr>
-        <w:t>identify_possible_witnesses</w:t>
+        <w:t>“identify_possible_witnesses</w:t>
       </w:r>
       <w:r>
         <w:rPr>
@@ -2809,8 +2412,6 @@
         </w:rPr>
         <w:t>”</w:t>
       </w:r>
-      <w:bookmarkStart w:id="4" w:name="_GoBack"/>
-      <w:bookmarkEnd w:id="4"/>
       <w:r>
         <w:rPr>
           <w:rFonts w:ascii="Times New Roman" w:hAnsi="Times New Roman" w:cs="Times New Roman"/>
@@ -2896,12 +2497,8 @@
     <w:p>
       <w:pPr>
         <w:pStyle w:val="ListParagraph"/>
-        <w:numPr>
-          <w:ilvl w:val="0"/>
-          <w:numId w:val="10"/>
-        </w:numPr>
         <w:spacing w:line="480" w:lineRule="auto"/>
-        <w:ind w:firstLine="810"/>
+        <w:ind w:left="810"/>
         <w:jc w:val="both"/>
         <w:rPr>
           <w:rFonts w:ascii="Times New Roman" w:hAnsi="Times New Roman" w:cs="Times New Roman"/>
@@ -2923,10 +2520,7 @@
     <w:p>
       <w:pPr>
         <w:pStyle w:val="ListParagraph"/>
-        <w:numPr>
-          <w:ilvl w:val="0"/>
-          <w:numId w:val="10"/>
-        </w:numPr>
+        <w:ind w:left="0"/>
         <w:rPr>
           <w:rFonts w:ascii="Times New Roman" w:hAnsi="Times New Roman" w:cs="Times New Roman"/>
         </w:rPr>
@@ -3088,12 +2682,8 @@
     <w:p>
       <w:pPr>
         <w:pStyle w:val="ListParagraph"/>
-        <w:numPr>
-          <w:ilvl w:val="0"/>
-          <w:numId w:val="10"/>
-        </w:numPr>
         <w:spacing w:line="480" w:lineRule="auto"/>
-        <w:ind w:firstLine="810"/>
+        <w:ind w:left="810"/>
         <w:jc w:val="both"/>
         <w:rPr>
           <w:rFonts w:ascii="Times New Roman" w:hAnsi="Times New Roman" w:cs="Times New Roman"/>
@@ -3124,12 +2714,7 @@
     <w:p>
       <w:pPr>
         <w:pStyle w:val="ListParagraph"/>
-        <w:numPr>
-          <w:ilvl w:val="1"/>
-          <w:numId w:val="5"/>
-        </w:numPr>
         <w:spacing w:line="480" w:lineRule="auto"/>
-        <w:ind w:left="0" w:firstLine="720"/>
         <w:rPr>
           <w:rFonts w:ascii="Times New Roman" w:hAnsi="Times New Roman" w:cs="Times New Roman"/>
         </w:rPr>
@@ -3162,13 +2747,7 @@
         <w:rPr>
           <w:rFonts w:ascii="Times New Roman" w:hAnsi="Times New Roman" w:cs="Times New Roman"/>
         </w:rPr>
-        <w:t>“</w:t>
-      </w:r>
-      <w:r>
-        <w:rPr>
-          <w:rFonts w:ascii="Times New Roman" w:hAnsi="Times New Roman" w:cs="Times New Roman"/>
-        </w:rPr>
-        <w:t>identify_expert_witnesses</w:t>
+        <w:t>“identify_expert_witnesses</w:t>
       </w:r>
       <w:r>
         <w:rPr>
@@ -3255,12 +2834,8 @@
     <w:p>
       <w:pPr>
         <w:pStyle w:val="ListParagraph"/>
-        <w:numPr>
-          <w:ilvl w:val="0"/>
-          <w:numId w:val="10"/>
-        </w:numPr>
         <w:spacing w:line="480" w:lineRule="auto"/>
-        <w:ind w:firstLine="810"/>
+        <w:ind w:left="810"/>
         <w:jc w:val="both"/>
         <w:rPr>
           <w:rFonts w:ascii="Times New Roman" w:hAnsi="Times New Roman" w:cs="Times New Roman"/>
@@ -3282,12 +2857,7 @@
     <w:p>
       <w:pPr>
         <w:pStyle w:val="ListParagraph"/>
-        <w:numPr>
-          <w:ilvl w:val="1"/>
-          <w:numId w:val="5"/>
-        </w:numPr>
         <w:spacing w:line="480" w:lineRule="auto"/>
-        <w:ind w:left="0" w:firstLine="720"/>
         <w:rPr>
           <w:rFonts w:ascii="Times New Roman" w:hAnsi="Times New Roman" w:cs="Times New Roman"/>
         </w:rPr>
@@ -3320,19 +2890,7 @@
         <w:rPr>
           <w:rFonts w:ascii="Times New Roman" w:hAnsi="Times New Roman" w:cs="Times New Roman"/>
         </w:rPr>
-        <w:t>“</w:t>
-      </w:r>
-      <w:r>
-        <w:rPr>
-          <w:rFonts w:ascii="Times New Roman" w:hAnsi="Times New Roman" w:cs="Times New Roman"/>
-        </w:rPr>
-        <w:t>identify_</w:t>
-      </w:r>
-      <w:r>
-        <w:rPr>
-          <w:rFonts w:ascii="Times New Roman" w:hAnsi="Times New Roman" w:cs="Times New Roman"/>
-        </w:rPr>
-        <w:t>owners</w:t>
+        <w:t>“identify_owners</w:t>
       </w:r>
       <w:r>
         <w:rPr>
@@ -3415,9 +2973,76 @@
     <w:p>
       <w:pPr>
         <w:pStyle w:val="ListParagraph"/>
+        <w:spacing w:line="480" w:lineRule="auto"/>
+        <w:ind w:left="0"/>
+        <w:jc w:val="both"/>
+        <w:rPr>
+          <w:rFonts w:ascii="Times New Roman" w:hAnsi="Times New Roman" w:cs="Times New Roman"/>
+        </w:rPr>
+      </w:pPr>
+      <w:r>
+        <w:rPr>
+          <w:rFonts w:ascii="Times New Roman" w:hAnsi="Times New Roman" w:cs="Times New Roman"/>
+        </w:rPr>
+        <w:t>{% endif %}</w:t>
+      </w:r>
+    </w:p>
+    <w:p>
+      <w:pPr>
+        <w:spacing w:line="480" w:lineRule="auto"/>
+        <w:rPr>
+          <w:rFonts w:ascii="Times New Roman" w:hAnsi="Times New Roman" w:cs="Times New Roman"/>
+        </w:rPr>
+      </w:pPr>
+      <w:r>
+        <w:rPr>
+          <w:rFonts w:ascii="Times New Roman" w:hAnsi="Times New Roman" w:cs="Times New Roman"/>
+        </w:rPr>
+        <w:t>{</w:t>
+      </w:r>
+      <w:r>
+        <w:rPr>
+          <w:rFonts w:ascii="Times New Roman" w:hAnsi="Times New Roman" w:cs="Times New Roman"/>
+        </w:rPr>
+        <w:t>%- if</w:t>
+      </w:r>
+      <w:r>
+        <w:rPr>
+          <w:rFonts w:ascii="Times New Roman" w:hAnsi="Times New Roman" w:cs="Times New Roman"/>
+        </w:rPr>
+        <w:t xml:space="preserve"> </w:t>
+      </w:r>
+      <w:r>
+        <w:rPr>
+          <w:rFonts w:ascii="Times New Roman" w:hAnsi="Times New Roman" w:cs="Times New Roman"/>
+        </w:rPr>
+        <w:t>ints_checked[</w:t>
+      </w:r>
+      <w:r>
+        <w:rPr>
+          <w:rFonts w:ascii="Times New Roman" w:hAnsi="Times New Roman" w:cs="Times New Roman"/>
+        </w:rPr>
+        <w:t>“identify_knowledge_specific_doc</w:t>
+      </w:r>
+      <w:r>
+        <w:rPr>
+          <w:rFonts w:ascii="Times New Roman" w:hAnsi="Times New Roman" w:cs="Times New Roman"/>
+        </w:rPr>
+        <w:t>”]</w:t>
+      </w:r>
+      <w:r>
+        <w:rPr>
+          <w:rFonts w:ascii="Times New Roman" w:hAnsi="Times New Roman" w:cs="Times New Roman"/>
+        </w:rPr>
+        <w:t xml:space="preserve"> %}</w:t>
+      </w:r>
+    </w:p>
+    <w:p>
+      <w:pPr>
+        <w:pStyle w:val="ListParagraph"/>
         <w:numPr>
           <w:ilvl w:val="0"/>
-          <w:numId w:val="11"/>
+          <w:numId w:val="10"/>
         </w:numPr>
         <w:spacing w:line="480" w:lineRule="auto"/>
         <w:jc w:val="both"/>
@@ -3429,88 +3054,6 @@
         <w:rPr>
           <w:rFonts w:ascii="Times New Roman" w:hAnsi="Times New Roman" w:cs="Times New Roman"/>
         </w:rPr>
-        <w:t>{% endif %}</w:t>
-      </w:r>
-    </w:p>
-    <w:p>
-      <w:pPr>
-        <w:pStyle w:val="ListParagraph"/>
-        <w:numPr>
-          <w:ilvl w:val="1"/>
-          <w:numId w:val="11"/>
-        </w:numPr>
-        <w:spacing w:line="480" w:lineRule="auto"/>
-        <w:rPr>
-          <w:rFonts w:ascii="Times New Roman" w:hAnsi="Times New Roman" w:cs="Times New Roman"/>
-        </w:rPr>
-      </w:pPr>
-      <w:r>
-        <w:rPr>
-          <w:rFonts w:ascii="Times New Roman" w:hAnsi="Times New Roman" w:cs="Times New Roman"/>
-        </w:rPr>
-        <w:t>{</w:t>
-      </w:r>
-      <w:r>
-        <w:rPr>
-          <w:rFonts w:ascii="Times New Roman" w:hAnsi="Times New Roman" w:cs="Times New Roman"/>
-        </w:rPr>
-        <w:t>%- if</w:t>
-      </w:r>
-      <w:r>
-        <w:rPr>
-          <w:rFonts w:ascii="Times New Roman" w:hAnsi="Times New Roman" w:cs="Times New Roman"/>
-        </w:rPr>
-        <w:t xml:space="preserve"> </w:t>
-      </w:r>
-      <w:r>
-        <w:rPr>
-          <w:rFonts w:ascii="Times New Roman" w:hAnsi="Times New Roman" w:cs="Times New Roman"/>
-        </w:rPr>
-        <w:t>ints_checked[</w:t>
-      </w:r>
-      <w:r>
-        <w:rPr>
-          <w:rFonts w:ascii="Times New Roman" w:hAnsi="Times New Roman" w:cs="Times New Roman"/>
-        </w:rPr>
-        <w:t>“</w:t>
-      </w:r>
-      <w:r>
-        <w:rPr>
-          <w:rFonts w:ascii="Times New Roman" w:hAnsi="Times New Roman" w:cs="Times New Roman"/>
-        </w:rPr>
-        <w:t>identify_knowledge_specific_doc</w:t>
-      </w:r>
-      <w:r>
-        <w:rPr>
-          <w:rFonts w:ascii="Times New Roman" w:hAnsi="Times New Roman" w:cs="Times New Roman"/>
-        </w:rPr>
-        <w:t>”]</w:t>
-      </w:r>
-      <w:r>
-        <w:rPr>
-          <w:rFonts w:ascii="Times New Roman" w:hAnsi="Times New Roman" w:cs="Times New Roman"/>
-        </w:rPr>
-        <w:t xml:space="preserve"> %}</w:t>
-      </w:r>
-    </w:p>
-    <w:p>
-      <w:pPr>
-        <w:pStyle w:val="ListParagraph"/>
-        <w:numPr>
-          <w:ilvl w:val="0"/>
-          <w:numId w:val="11"/>
-        </w:numPr>
-        <w:spacing w:line="480" w:lineRule="auto"/>
-        <w:ind w:firstLine="810"/>
-        <w:jc w:val="both"/>
-        <w:rPr>
-          <w:rFonts w:ascii="Times New Roman" w:hAnsi="Times New Roman" w:cs="Times New Roman"/>
-        </w:rPr>
-      </w:pPr>
-      <w:r>
-        <w:rPr>
-          <w:rFonts w:ascii="Times New Roman" w:hAnsi="Times New Roman" w:cs="Times New Roman"/>
-        </w:rPr>
         <w:t>Please identify each and every person responsible for the creation</w:t>
       </w:r>
       <w:r>
@@ -3556,11 +3099,8 @@
     <w:p>
       <w:pPr>
         <w:pStyle w:val="ListParagraph"/>
-        <w:numPr>
-          <w:ilvl w:val="0"/>
-          <w:numId w:val="11"/>
-        </w:numPr>
         <w:spacing w:line="480" w:lineRule="auto"/>
+        <w:ind w:left="0"/>
         <w:jc w:val="both"/>
         <w:rPr>
           <w:rFonts w:ascii="Times New Roman" w:hAnsi="Times New Roman" w:cs="Times New Roman"/>
@@ -3578,103 +3118,6 @@
         </w:rPr>
         <w:t xml:space="preserve"> endif %}</w:t>
       </w:r>
-    </w:p>
-    <w:p>
-      <w:pPr>
-        <w:spacing w:line="480" w:lineRule="auto"/>
-        <w:jc w:val="both"/>
-        <w:rPr>
-          <w:rFonts w:ascii="Times New Roman" w:hAnsi="Times New Roman" w:cs="Times New Roman"/>
-        </w:rPr>
-      </w:pPr>
-    </w:p>
-    <w:p>
-      <w:pPr>
-        <w:pStyle w:val="BodyText"/>
-        <w:keepNext/>
-        <w:rPr>
-          <w:rFonts w:ascii="Times New Roman" w:hAnsi="Times New Roman"/>
-          <w:b w:val="0"/>
-          <w:szCs w:val="24"/>
-        </w:rPr>
-      </w:pPr>
-    </w:p>
-    <w:p>
-      <w:pPr>
-        <w:pStyle w:val="BodyText"/>
-        <w:keepNext/>
-        <w:rPr>
-          <w:rFonts w:ascii="Times New Roman" w:hAnsi="Times New Roman"/>
-          <w:b w:val="0"/>
-          <w:szCs w:val="24"/>
-        </w:rPr>
-      </w:pPr>
-    </w:p>
-    <w:p>
-      <w:pPr>
-        <w:pStyle w:val="BodyText"/>
-        <w:keepNext/>
-        <w:rPr>
-          <w:rFonts w:ascii="Times New Roman" w:hAnsi="Times New Roman"/>
-          <w:b w:val="0"/>
-          <w:szCs w:val="24"/>
-        </w:rPr>
-      </w:pPr>
-    </w:p>
-    <w:p>
-      <w:pPr>
-        <w:pStyle w:val="BodyText"/>
-        <w:keepNext/>
-        <w:rPr>
-          <w:rFonts w:ascii="Times New Roman" w:hAnsi="Times New Roman"/>
-          <w:b w:val="0"/>
-          <w:szCs w:val="24"/>
-        </w:rPr>
-      </w:pPr>
-    </w:p>
-    <w:p>
-      <w:pPr>
-        <w:pStyle w:val="BodyText"/>
-        <w:keepNext/>
-        <w:rPr>
-          <w:rFonts w:ascii="Times New Roman" w:hAnsi="Times New Roman"/>
-          <w:b w:val="0"/>
-          <w:szCs w:val="24"/>
-        </w:rPr>
-      </w:pPr>
-    </w:p>
-    <w:p>
-      <w:pPr>
-        <w:pStyle w:val="BodyText"/>
-        <w:keepNext/>
-        <w:rPr>
-          <w:rFonts w:ascii="Times New Roman" w:hAnsi="Times New Roman"/>
-          <w:b w:val="0"/>
-          <w:szCs w:val="24"/>
-        </w:rPr>
-      </w:pPr>
-    </w:p>
-    <w:p>
-      <w:pPr>
-        <w:pStyle w:val="BodyText"/>
-        <w:keepNext/>
-        <w:rPr>
-          <w:rFonts w:ascii="Times New Roman" w:hAnsi="Times New Roman"/>
-          <w:b w:val="0"/>
-          <w:szCs w:val="24"/>
-        </w:rPr>
-      </w:pPr>
-    </w:p>
-    <w:p>
-      <w:pPr>
-        <w:pStyle w:val="BodyText"/>
-        <w:keepNext/>
-        <w:rPr>
-          <w:rFonts w:ascii="Times New Roman" w:hAnsi="Times New Roman"/>
-          <w:b w:val="0"/>
-          <w:szCs w:val="24"/>
-        </w:rPr>
-      </w:pPr>
     </w:p>
     <w:p>
       <w:pPr>
@@ -3736,21 +3179,13 @@
         <w:ind w:left="5040"/>
         <w:rPr>
           <w:rFonts w:ascii="Times New Roman" w:hAnsi="Times New Roman" w:cs="Times New Roman"/>
-          <w:highlight w:val="yellow"/>
-        </w:rPr>
-      </w:pPr>
-      <w:r>
-        <w:rPr>
-          <w:rFonts w:ascii="Times New Roman" w:hAnsi="Times New Roman" w:cs="Times New Roman"/>
-        </w:rPr>
-        <w:t xml:space="preserve">Plaintiff </w:t>
-      </w:r>
-      <w:r>
-        <w:rPr>
-          <w:rFonts w:ascii="Times New Roman" w:hAnsi="Times New Roman" w:cs="Times New Roman"/>
-          <w:highlight w:val="yellow"/>
-        </w:rPr>
-        <w:t>{{ client.name.full() }}</w:t>
+        </w:rPr>
+      </w:pPr>
+      <w:r>
+        <w:rPr>
+          <w:rFonts w:ascii="Times New Roman" w:hAnsi="Times New Roman" w:cs="Times New Roman"/>
+        </w:rPr>
+        <w:t>Plaintiff {{ client.name.full() }}</w:t>
       </w:r>
     </w:p>
     <w:p>
@@ -3758,7 +3193,6 @@
         <w:ind w:left="5040"/>
         <w:rPr>
           <w:rFonts w:ascii="Times New Roman" w:hAnsi="Times New Roman" w:cs="Times New Roman"/>
-          <w:highlight w:val="yellow"/>
         </w:rPr>
       </w:pPr>
     </w:p>
@@ -3772,15 +3206,8 @@
       <w:r>
         <w:rPr>
           <w:rFonts w:ascii="Times New Roman" w:hAnsi="Times New Roman" w:cs="Times New Roman"/>
-          <w:highlight w:val="yellow"/>
-        </w:rPr>
-        <w:t>By {{ client.pronoun_possessive(‘attorney’) }},</w:t>
-      </w:r>
-      <w:r>
-        <w:rPr>
-          <w:rFonts w:ascii="Times New Roman" w:hAnsi="Times New Roman" w:cs="Times New Roman"/>
-        </w:rPr>
-        <w:t xml:space="preserve"> </w:t>
+        </w:rPr>
+        <w:t xml:space="preserve">By {{ client.pronoun_possessive(‘attorney’) }}, </w:t>
       </w:r>
     </w:p>
     <w:p>
@@ -3918,13 +3345,7 @@
         <w:rPr>
           <w:rFonts w:ascii="Times New Roman" w:hAnsi="Times New Roman" w:cs="Times New Roman"/>
         </w:rPr>
-        <w:t>{{ advocate.phone_number</w:t>
-      </w:r>
-      <w:r>
-        <w:rPr>
-          <w:rFonts w:ascii="Times New Roman" w:hAnsi="Times New Roman" w:cs="Times New Roman"/>
-        </w:rPr>
-        <w:t xml:space="preserve"> }}</w:t>
+        <w:t>{{ advocate.phone_number }}</w:t>
       </w:r>
     </w:p>
     <w:p>
@@ -3966,6 +3387,8 @@
         </w:rPr>
         <w:t>{% endfor %}</w:t>
       </w:r>
+      <w:bookmarkStart w:id="4" w:name="_GoBack"/>
+      <w:bookmarkEnd w:id="4"/>
     </w:p>
     <w:p>
       <w:pPr>
@@ -4035,7 +3458,7 @@
             <w:rFonts w:ascii="Times New Roman" w:hAnsi="Times New Roman" w:cs="Times New Roman"/>
             <w:noProof/>
           </w:rPr>
-          <w:t>7</w:t>
+          <w:t>1</w:t>
         </w:r>
         <w:r>
           <w:rPr>
@@ -5050,7 +4473,7 @@
   <w:abstractNum w:abstractNumId="9" w15:restartNumberingAfterBreak="0">
     <w:nsid w:val="68E576FD"/>
     <w:multiLevelType w:val="hybridMultilevel"/>
-    <w:tmpl w:val="2DE62330"/>
+    <w:tmpl w:val="859C31A8"/>
     <w:lvl w:ilvl="0" w:tplc="FD32FD2C">
       <w:start w:val="1"/>
       <w:numFmt w:val="decimal"/>
@@ -6668,7 +6091,7 @@
 </file>
 
 <file path=customXml/itemProps1.xml><?xml version="1.0" encoding="utf-8"?>
-<ds:datastoreItem xmlns:ds="http://schemas.openxmlformats.org/officeDocument/2006/customXml" ds:itemID="{F0C755A4-3867-4F40-A6E6-CB04F8744F52}">
+<ds:datastoreItem xmlns:ds="http://schemas.openxmlformats.org/officeDocument/2006/customXml" ds:itemID="{D4F8F98F-ADB1-42D8-80C1-8AA333FAD493}">
   <ds:schemaRefs>
     <ds:schemaRef ds:uri="http://schemas.openxmlformats.org/officeDocument/2006/bibliography"/>
   </ds:schemaRefs>

</xml_diff>